<commit_message>
working profile can edit also
</commit_message>
<xml_diff>
--- a/Docs/LibroTrack Bookstore and Stationery Shop Management System (1) (1).docx
+++ b/Docs/LibroTrack Bookstore and Stationery Shop Management System (1) (1).docx
@@ -6130,12 +6130,6 @@
             <w:insideH w:val="single" w:color="auto" w:sz="4" w:space="0"/>
             <w:insideV w:val="single" w:color="auto" w:sz="4" w:space="0"/>
           </w:tblBorders>
-          <w:tblCellMar>
-            <w:top w:w="0" w:type="dxa"/>
-            <w:left w:w="108" w:type="dxa"/>
-            <w:bottom w:w="0" w:type="dxa"/>
-            <w:right w:w="108" w:type="dxa"/>
-          </w:tblCellMar>
         </w:tblPrEx>
         <w:tc>
           <w:tcPr>
@@ -8411,7 +8405,28 @@
           <w:sz w:val="24"/>
           <w:szCs w:val="24"/>
         </w:rPr>
-        <w:t>Admin can manage products, inventory, suppliers and orders via a web dashboard.</w:t>
+        <w:t>Admin can manage products, inventory</w:t>
+      </w:r>
+      <w:r>
+        <w:rPr>
+          <w:rFonts w:hint="default" w:ascii="Arial" w:hAnsi="Arial" w:eastAsia="Arial" w:cs="Arial"/>
+          <w:color w:val="000000"/>
+          <w:sz w:val="24"/>
+          <w:szCs w:val="24"/>
+          <w:lang w:val="en-US"/>
+        </w:rPr>
+        <w:t xml:space="preserve"> </w:t>
+      </w:r>
+      <w:bookmarkStart w:id="15" w:name="_GoBack"/>
+      <w:bookmarkEnd w:id="15"/>
+      <w:r>
+        <w:rPr>
+          <w:rFonts w:ascii="Arial" w:hAnsi="Arial" w:eastAsia="Arial" w:cs="Arial"/>
+          <w:color w:val="000000"/>
+          <w:sz w:val="24"/>
+          <w:szCs w:val="24"/>
+        </w:rPr>
+        <w:t>and orders via a web dashboard.</w:t>
       </w:r>
     </w:p>
     <w:p>
@@ -8511,18 +8526,7 @@
           <w:sz w:val="24"/>
           <w:szCs w:val="24"/>
         </w:rPr>
-        <w:t>The system does not include physical logistics/delivery services order de</w:t>
-      </w:r>
-      <w:bookmarkStart w:id="15" w:name="_GoBack"/>
-      <w:bookmarkEnd w:id="15"/>
-      <w:r>
-        <w:rPr>
-          <w:rFonts w:ascii="Arial" w:hAnsi="Arial" w:eastAsia="Arial" w:cs="Arial"/>
-          <w:color w:val="000000"/>
-          <w:sz w:val="24"/>
-          <w:szCs w:val="24"/>
-        </w:rPr>
-        <w:t>livery depends on third-party couriers.</w:t>
+        <w:t>The system does not include physical logistics/delivery services order delivery depends on third-party couriers.</w:t>
       </w:r>
     </w:p>
     <w:p>
@@ -9365,14 +9369,6 @@
       <w:gridCol w:w="3005"/>
     </w:tblGrid>
     <w:tr>
-      <w:tblPrEx>
-        <w:tblCellMar>
-          <w:top w:w="0" w:type="dxa"/>
-          <w:left w:w="115" w:type="dxa"/>
-          <w:bottom w:w="0" w:type="dxa"/>
-          <w:right w:w="115" w:type="dxa"/>
-        </w:tblCellMar>
-      </w:tblPrEx>
       <w:trPr>
         <w:trHeight w:val="300" w:hRule="atLeast"/>
       </w:trPr>

</xml_diff>